<commit_message>
Table forming partically added
</commit_message>
<xml_diff>
--- a/Assets/Letter_draft.docx
+++ b/Assets/Letter_draft.docx
@@ -398,18 +398,8 @@
                 <w:rFonts w:ascii="Calibri" w:eastAsia="Calibri" w:hAnsi="Calibri" w:cs="Calibri"/>
                 <w:sz w:val="22"/>
                 <w:szCs w:val="22"/>
-                <w:lang w:val="en-US"/>
               </w:rPr>
             </w:pPr>
-            <w:r>
-              <w:rPr>
-                <w:rFonts w:ascii="Calibri" w:eastAsia="Calibri" w:hAnsi="Calibri" w:cs="Calibri"/>
-                <w:sz w:val="22"/>
-                <w:szCs w:val="22"/>
-                <w:lang w:val="en-US"/>
-              </w:rPr>
-              <w:t>___</w:t>
-            </w:r>
           </w:p>
         </w:tc>
       </w:tr>

</xml_diff>